<commit_message>
algorithm, code, and test cases
</commit_message>
<xml_diff>
--- a/final_design.docx
+++ b/final_design.docx
@@ -1,6 +1,6 @@
 
 <file path=word/document.xml><?xml version="1.0" encoding="utf-8"?>
-<w:document xmlns:wpc="http://schemas.microsoft.com/office/word/2010/wordprocessingCanvas" xmlns:cx="http://schemas.microsoft.com/office/drawing/2014/chartex" xmlns:cx1="http://schemas.microsoft.com/office/drawing/2015/9/8/chartex" xmlns:cx2="http://schemas.microsoft.com/office/drawing/2015/10/21/chartex" xmlns:cx3="http://schemas.microsoft.com/office/drawing/2016/5/9/chartex" xmlns:cx4="http://schemas.microsoft.com/office/drawing/2016/5/10/chartex" xmlns:cx5="http://schemas.microsoft.com/office/drawing/2016/5/11/chartex" xmlns:cx6="http://schemas.microsoft.com/office/drawing/2016/5/12/chartex" xmlns:cx7="http://schemas.microsoft.com/office/drawing/2016/5/13/chartex" xmlns:cx8="http://schemas.microsoft.com/office/drawing/2016/5/14/chartex" xmlns:mc="http://schemas.openxmlformats.org/markup-compatibility/2006" xmlns:aink="http://schemas.microsoft.com/office/drawing/2016/ink" xmlns:am3d="http://schemas.microsoft.com/office/drawing/2017/model3d" xmlns:o="urn:schemas-microsoft-com:office:office" xmlns:r="http://schemas.openxmlformats.org/officeDocument/2006/relationships" xmlns:m="http://schemas.openxmlformats.org/officeDocument/2006/math" xmlns:v="urn:schemas-microsoft-com:vml" xmlns:wp14="http://schemas.microsoft.com/office/word/2010/wordprocessingDrawing" xmlns:wp="http://schemas.openxmlformats.org/drawingml/2006/wordprocessingDrawing" xmlns:w10="urn:schemas-microsoft-com:office:word" xmlns:w="http://schemas.openxmlformats.org/wordprocessingml/2006/main" xmlns:w14="http://schemas.microsoft.com/office/word/2010/wordml" xmlns:w15="http://schemas.microsoft.com/office/word/2012/wordml" xmlns:w16cex="http://schemas.microsoft.com/office/word/2018/wordml/cex" xmlns:w16cid="http://schemas.microsoft.com/office/word/2016/wordml/cid" xmlns:w16="http://schemas.microsoft.com/office/word/2018/wordml" xmlns:w16sdtdh="http://schemas.microsoft.com/office/word/2020/wordml/sdtdatahash" xmlns:w16se="http://schemas.microsoft.com/office/word/2015/wordml/symex" xmlns:wpg="http://schemas.microsoft.com/office/word/2010/wordprocessingGroup" xmlns:wpi="http://schemas.microsoft.com/office/word/2010/wordprocessingInk" xmlns:wne="http://schemas.microsoft.com/office/word/2006/wordml" xmlns:wps="http://schemas.microsoft.com/office/word/2010/wordprocessingShape" mc:Ignorable="w14 w15 w16se w16cid w16 w16cex w16sdtdh wp14">
+<w:document xmlns:wpc="http://schemas.microsoft.com/office/word/2010/wordprocessingCanvas" xmlns:cx="http://schemas.microsoft.com/office/drawing/2014/chartex" xmlns:cx1="http://schemas.microsoft.com/office/drawing/2015/9/8/chartex" xmlns:cx2="http://schemas.microsoft.com/office/drawing/2015/10/21/chartex" xmlns:cx3="http://schemas.microsoft.com/office/drawing/2016/5/9/chartex" xmlns:cx4="http://schemas.microsoft.com/office/drawing/2016/5/10/chartex" xmlns:cx5="http://schemas.microsoft.com/office/drawing/2016/5/11/chartex" xmlns:cx6="http://schemas.microsoft.com/office/drawing/2016/5/12/chartex" xmlns:cx7="http://schemas.microsoft.com/office/drawing/2016/5/13/chartex" xmlns:cx8="http://schemas.microsoft.com/office/drawing/2016/5/14/chartex" xmlns:mc="http://schemas.openxmlformats.org/markup-compatibility/2006" xmlns:aink="http://schemas.microsoft.com/office/drawing/2016/ink" xmlns:am3d="http://schemas.microsoft.com/office/drawing/2017/model3d" xmlns:o="urn:schemas-microsoft-com:office:office" xmlns:oel="http://schemas.microsoft.com/office/2019/extlst" xmlns:r="http://schemas.openxmlformats.org/officeDocument/2006/relationships" xmlns:m="http://schemas.openxmlformats.org/officeDocument/2006/math" xmlns:v="urn:schemas-microsoft-com:vml" xmlns:wp14="http://schemas.microsoft.com/office/word/2010/wordprocessingDrawing" xmlns:wp="http://schemas.openxmlformats.org/drawingml/2006/wordprocessingDrawing" xmlns:w10="urn:schemas-microsoft-com:office:word" xmlns:w="http://schemas.openxmlformats.org/wordprocessingml/2006/main" xmlns:w14="http://schemas.microsoft.com/office/word/2010/wordml" xmlns:w15="http://schemas.microsoft.com/office/word/2012/wordml" xmlns:w16cex="http://schemas.microsoft.com/office/word/2018/wordml/cex" xmlns:w16cid="http://schemas.microsoft.com/office/word/2016/wordml/cid" xmlns:w16="http://schemas.microsoft.com/office/word/2018/wordml" xmlns:w16du="http://schemas.microsoft.com/office/word/2023/wordml/word16du" xmlns:w16sdtdh="http://schemas.microsoft.com/office/word/2020/wordml/sdtdatahash" xmlns:w16se="http://schemas.microsoft.com/office/word/2015/wordml/symex" xmlns:wpg="http://schemas.microsoft.com/office/word/2010/wordprocessingGroup" xmlns:wpi="http://schemas.microsoft.com/office/word/2010/wordprocessingInk" xmlns:wne="http://schemas.microsoft.com/office/word/2006/wordml" xmlns:wps="http://schemas.microsoft.com/office/word/2010/wordprocessingShape" mc:Ignorable="w14 w15 w16se w16cid w16 w16cex w16sdtdh w16du wp14">
   <w:body>
     <w:tbl>
       <w:tblPr>
@@ -35,6 +35,9 @@
             <w:pPr>
               <w:cnfStyle w:val="000000100000" w:firstRow="0" w:lastRow="0" w:firstColumn="0" w:lastColumn="0" w:oddVBand="0" w:evenVBand="0" w:oddHBand="1" w:evenHBand="0" w:firstRowFirstColumn="0" w:firstRowLastColumn="0" w:lastRowFirstColumn="0" w:lastRowLastColumn="0"/>
             </w:pPr>
+            <w:r>
+              <w:t>Caitlin Burns</w:t>
+            </w:r>
           </w:p>
         </w:tc>
       </w:tr>
@@ -58,6 +61,9 @@
             <w:pPr>
               <w:cnfStyle w:val="000000000000" w:firstRow="0" w:lastRow="0" w:firstColumn="0" w:lastColumn="0" w:oddVBand="0" w:evenVBand="0" w:oddHBand="0" w:evenHBand="0" w:firstRowFirstColumn="0" w:firstRowLastColumn="0" w:lastRowFirstColumn="0" w:lastRowLastColumn="0"/>
             </w:pPr>
+            <w:r>
+              <w:t>1903398</w:t>
+            </w:r>
           </w:p>
         </w:tc>
       </w:tr>
@@ -70,6 +76,1153 @@
       <w:r>
         <w:t xml:space="preserve">Final design </w:t>
       </w:r>
+    </w:p>
+    <w:p>
+      <w:r>
+        <w:t>In this game, the main character is sent to another universe, and they must go through the game to collect the pieces of the map to make it back to their own world.</w:t>
+      </w:r>
+    </w:p>
+    <w:p/>
+    <w:p>
+      <w:pPr>
+        <w:pStyle w:val="ListParagraph"/>
+        <w:numPr>
+          <w:ilvl w:val="0"/>
+          <w:numId w:val="1"/>
+        </w:numPr>
+      </w:pPr>
+      <w:r>
+        <w:t>Create a name string and have user input their name</w:t>
+      </w:r>
+    </w:p>
+    <w:p>
+      <w:pPr>
+        <w:pStyle w:val="ListParagraph"/>
+        <w:numPr>
+          <w:ilvl w:val="0"/>
+          <w:numId w:val="1"/>
+        </w:numPr>
+      </w:pPr>
+      <w:r>
+        <w:t>Print hello name</w:t>
+      </w:r>
+    </w:p>
+    <w:p>
+      <w:pPr>
+        <w:pStyle w:val="ListParagraph"/>
+        <w:numPr>
+          <w:ilvl w:val="0"/>
+          <w:numId w:val="1"/>
+        </w:numPr>
+      </w:pPr>
+      <w:r>
+        <w:t>Have user input a number 5-10 and set it as an integer for the number of map pieces needed</w:t>
+      </w:r>
+    </w:p>
+    <w:p>
+      <w:pPr>
+        <w:pStyle w:val="ListParagraph"/>
+        <w:numPr>
+          <w:ilvl w:val="0"/>
+          <w:numId w:val="1"/>
+        </w:numPr>
+      </w:pPr>
+      <w:r>
+        <w:t>Convert map pieces to an integer</w:t>
+      </w:r>
+    </w:p>
+    <w:p>
+      <w:pPr>
+        <w:pStyle w:val="ListParagraph"/>
+        <w:numPr>
+          <w:ilvl w:val="0"/>
+          <w:numId w:val="1"/>
+        </w:numPr>
+      </w:pPr>
+      <w:r>
+        <w:t>If input is between 5 and 10</w:t>
+      </w:r>
+    </w:p>
+    <w:p>
+      <w:pPr>
+        <w:pStyle w:val="ListParagraph"/>
+        <w:numPr>
+          <w:ilvl w:val="1"/>
+          <w:numId w:val="1"/>
+        </w:numPr>
+      </w:pPr>
+      <w:r>
+        <w:t>Output number of map pieces needed from input</w:t>
+      </w:r>
+    </w:p>
+    <w:p>
+      <w:pPr>
+        <w:pStyle w:val="ListParagraph"/>
+        <w:numPr>
+          <w:ilvl w:val="0"/>
+          <w:numId w:val="1"/>
+        </w:numPr>
+      </w:pPr>
+      <w:r>
+        <w:t xml:space="preserve">If the input is not between 5 and 10 </w:t>
+      </w:r>
+    </w:p>
+    <w:p>
+      <w:pPr>
+        <w:pStyle w:val="ListParagraph"/>
+        <w:numPr>
+          <w:ilvl w:val="1"/>
+          <w:numId w:val="1"/>
+        </w:numPr>
+      </w:pPr>
+      <w:r>
+        <w:t>Output invalid input</w:t>
+      </w:r>
+    </w:p>
+    <w:p>
+      <w:pPr>
+        <w:pStyle w:val="ListParagraph"/>
+        <w:numPr>
+          <w:ilvl w:val="0"/>
+          <w:numId w:val="1"/>
+        </w:numPr>
+      </w:pPr>
+      <w:r>
+        <w:t>Create a float to determine journey length</w:t>
+      </w:r>
+    </w:p>
+    <w:p>
+      <w:pPr>
+        <w:pStyle w:val="ListParagraph"/>
+        <w:numPr>
+          <w:ilvl w:val="0"/>
+          <w:numId w:val="1"/>
+        </w:numPr>
+      </w:pPr>
+      <w:r>
+        <w:t>Define short and long journey lengths</w:t>
+      </w:r>
+    </w:p>
+    <w:p>
+      <w:pPr>
+        <w:pStyle w:val="ListParagraph"/>
+        <w:numPr>
+          <w:ilvl w:val="1"/>
+          <w:numId w:val="1"/>
+        </w:numPr>
+      </w:pPr>
+      <w:r>
+        <w:t xml:space="preserve">If input is 1.0-5.0 </w:t>
+      </w:r>
+    </w:p>
+    <w:p>
+      <w:pPr>
+        <w:pStyle w:val="ListParagraph"/>
+        <w:numPr>
+          <w:ilvl w:val="2"/>
+          <w:numId w:val="1"/>
+        </w:numPr>
+      </w:pPr>
+      <w:r>
+        <w:t>Journey length is short</w:t>
+      </w:r>
+    </w:p>
+    <w:p>
+      <w:pPr>
+        <w:pStyle w:val="ListParagraph"/>
+        <w:numPr>
+          <w:ilvl w:val="2"/>
+          <w:numId w:val="1"/>
+        </w:numPr>
+      </w:pPr>
+      <w:r>
+        <w:t>If journey is short</w:t>
+      </w:r>
+    </w:p>
+    <w:p>
+      <w:pPr>
+        <w:pStyle w:val="ListParagraph"/>
+        <w:numPr>
+          <w:ilvl w:val="3"/>
+          <w:numId w:val="1"/>
+        </w:numPr>
+      </w:pPr>
+      <w:r>
+        <w:t>The user will have 4 days in the game to collect all pieces of the map</w:t>
+      </w:r>
+    </w:p>
+    <w:p>
+      <w:pPr>
+        <w:pStyle w:val="ListParagraph"/>
+        <w:numPr>
+          <w:ilvl w:val="2"/>
+          <w:numId w:val="1"/>
+        </w:numPr>
+      </w:pPr>
+      <w:r>
+        <w:t>Otherwise</w:t>
+      </w:r>
+    </w:p>
+    <w:p>
+      <w:pPr>
+        <w:pStyle w:val="ListParagraph"/>
+        <w:numPr>
+          <w:ilvl w:val="3"/>
+          <w:numId w:val="1"/>
+        </w:numPr>
+      </w:pPr>
+      <w:r>
+        <w:t>The user will have 8 days in the game to collect all pieces of the map</w:t>
+      </w:r>
+    </w:p>
+    <w:p>
+      <w:pPr>
+        <w:pStyle w:val="ListParagraph"/>
+        <w:numPr>
+          <w:ilvl w:val="1"/>
+          <w:numId w:val="1"/>
+        </w:numPr>
+      </w:pPr>
+      <w:r>
+        <w:t xml:space="preserve">If input is 6.0-10.0 </w:t>
+      </w:r>
+    </w:p>
+    <w:p>
+      <w:pPr>
+        <w:pStyle w:val="ListParagraph"/>
+        <w:numPr>
+          <w:ilvl w:val="2"/>
+          <w:numId w:val="1"/>
+        </w:numPr>
+      </w:pPr>
+      <w:r>
+        <w:t>Journey length is long</w:t>
+      </w:r>
+    </w:p>
+    <w:p>
+      <w:pPr>
+        <w:pStyle w:val="ListParagraph"/>
+        <w:numPr>
+          <w:ilvl w:val="0"/>
+          <w:numId w:val="1"/>
+        </w:numPr>
+      </w:pPr>
+      <w:r>
+        <w:t xml:space="preserve">Prompt user to pick between </w:t>
+      </w:r>
+      <w:proofErr w:type="gramStart"/>
+      <w:r>
+        <w:t>two character</w:t>
+      </w:r>
+      <w:proofErr w:type="gramEnd"/>
+      <w:r>
+        <w:t xml:space="preserve"> options followed by two pet options depending on character choice</w:t>
+      </w:r>
+    </w:p>
+    <w:p>
+      <w:pPr>
+        <w:pStyle w:val="ListParagraph"/>
+        <w:numPr>
+          <w:ilvl w:val="1"/>
+          <w:numId w:val="1"/>
+        </w:numPr>
+      </w:pPr>
+      <w:r>
+        <w:t xml:space="preserve">If user selects Pirate </w:t>
+      </w:r>
+    </w:p>
+    <w:p>
+      <w:pPr>
+        <w:pStyle w:val="ListParagraph"/>
+        <w:numPr>
+          <w:ilvl w:val="2"/>
+          <w:numId w:val="1"/>
+        </w:numPr>
+      </w:pPr>
+      <w:r>
+        <w:t>If journey length is long</w:t>
+      </w:r>
+    </w:p>
+    <w:p>
+      <w:pPr>
+        <w:pStyle w:val="ListParagraph"/>
+        <w:numPr>
+          <w:ilvl w:val="3"/>
+          <w:numId w:val="1"/>
+        </w:numPr>
+      </w:pPr>
+      <w:r>
+        <w:t>User will be assigned a parrot as a pet</w:t>
+      </w:r>
+    </w:p>
+    <w:p>
+      <w:pPr>
+        <w:pStyle w:val="ListParagraph"/>
+        <w:numPr>
+          <w:ilvl w:val="2"/>
+          <w:numId w:val="1"/>
+        </w:numPr>
+      </w:pPr>
+      <w:r>
+        <w:t xml:space="preserve">Otherwise </w:t>
+      </w:r>
+    </w:p>
+    <w:p>
+      <w:pPr>
+        <w:pStyle w:val="ListParagraph"/>
+        <w:numPr>
+          <w:ilvl w:val="3"/>
+          <w:numId w:val="1"/>
+        </w:numPr>
+      </w:pPr>
+      <w:r>
+        <w:t>user will be assigned a cat as a pet</w:t>
+      </w:r>
+    </w:p>
+    <w:p>
+      <w:pPr>
+        <w:pStyle w:val="ListParagraph"/>
+        <w:numPr>
+          <w:ilvl w:val="2"/>
+          <w:numId w:val="1"/>
+        </w:numPr>
+      </w:pPr>
+      <w:r>
+        <w:t>otherwise</w:t>
+      </w:r>
+    </w:p>
+    <w:p>
+      <w:pPr>
+        <w:pStyle w:val="ListParagraph"/>
+        <w:numPr>
+          <w:ilvl w:val="3"/>
+          <w:numId w:val="1"/>
+        </w:numPr>
+      </w:pPr>
+      <w:r>
+        <w:t>unknown animal</w:t>
+      </w:r>
+    </w:p>
+    <w:p>
+      <w:pPr>
+        <w:pStyle w:val="ListParagraph"/>
+        <w:numPr>
+          <w:ilvl w:val="1"/>
+          <w:numId w:val="1"/>
+        </w:numPr>
+      </w:pPr>
+      <w:proofErr w:type="gramStart"/>
+      <w:r>
+        <w:t>otherwise</w:t>
+      </w:r>
+      <w:proofErr w:type="gramEnd"/>
+      <w:r>
+        <w:t xml:space="preserve"> if user selects fairy </w:t>
+      </w:r>
+    </w:p>
+    <w:p>
+      <w:pPr>
+        <w:pStyle w:val="ListParagraph"/>
+        <w:numPr>
+          <w:ilvl w:val="2"/>
+          <w:numId w:val="1"/>
+        </w:numPr>
+      </w:pPr>
+      <w:r>
+        <w:t>if journey length is long</w:t>
+      </w:r>
+    </w:p>
+    <w:p>
+      <w:pPr>
+        <w:pStyle w:val="ListParagraph"/>
+        <w:numPr>
+          <w:ilvl w:val="3"/>
+          <w:numId w:val="1"/>
+        </w:numPr>
+      </w:pPr>
+      <w:r>
+        <w:t>user will be assigned a dog as a pet</w:t>
+      </w:r>
+    </w:p>
+    <w:p>
+      <w:pPr>
+        <w:pStyle w:val="ListParagraph"/>
+        <w:numPr>
+          <w:ilvl w:val="2"/>
+          <w:numId w:val="1"/>
+        </w:numPr>
+      </w:pPr>
+      <w:r>
+        <w:t xml:space="preserve">otherwise </w:t>
+      </w:r>
+    </w:p>
+    <w:p>
+      <w:pPr>
+        <w:pStyle w:val="ListParagraph"/>
+        <w:numPr>
+          <w:ilvl w:val="3"/>
+          <w:numId w:val="1"/>
+        </w:numPr>
+      </w:pPr>
+      <w:r>
+        <w:t>user will receive a mouse as a pet</w:t>
+      </w:r>
+    </w:p>
+    <w:p>
+      <w:pPr>
+        <w:pStyle w:val="ListParagraph"/>
+        <w:numPr>
+          <w:ilvl w:val="2"/>
+          <w:numId w:val="1"/>
+        </w:numPr>
+      </w:pPr>
+      <w:r>
+        <w:lastRenderedPageBreak/>
+        <w:t>otherwise</w:t>
+      </w:r>
+    </w:p>
+    <w:p>
+      <w:pPr>
+        <w:pStyle w:val="ListParagraph"/>
+        <w:numPr>
+          <w:ilvl w:val="3"/>
+          <w:numId w:val="1"/>
+        </w:numPr>
+      </w:pPr>
+      <w:r>
+        <w:t>unknown animal</w:t>
+      </w:r>
+    </w:p>
+    <w:p>
+      <w:pPr>
+        <w:pStyle w:val="ListParagraph"/>
+        <w:numPr>
+          <w:ilvl w:val="0"/>
+          <w:numId w:val="1"/>
+        </w:numPr>
+      </w:pPr>
+      <w:r>
+        <w:t>Prompt user to input a number 1-9 to determine what world they will be in</w:t>
+      </w:r>
+    </w:p>
+    <w:p>
+      <w:pPr>
+        <w:pStyle w:val="ListParagraph"/>
+        <w:numPr>
+          <w:ilvl w:val="0"/>
+          <w:numId w:val="1"/>
+        </w:numPr>
+      </w:pPr>
+      <w:r>
+        <w:t>Set world choice string to an int</w:t>
+      </w:r>
+    </w:p>
+    <w:p>
+      <w:pPr>
+        <w:pStyle w:val="ListParagraph"/>
+        <w:numPr>
+          <w:ilvl w:val="1"/>
+          <w:numId w:val="1"/>
+        </w:numPr>
+      </w:pPr>
+      <w:r>
+        <w:t>If input is equal to 1,2, or 3</w:t>
+      </w:r>
+    </w:p>
+    <w:p>
+      <w:pPr>
+        <w:pStyle w:val="ListParagraph"/>
+        <w:numPr>
+          <w:ilvl w:val="2"/>
+          <w:numId w:val="1"/>
+        </w:numPr>
+      </w:pPr>
+      <w:r>
+        <w:t xml:space="preserve">The user’s world is enchanted forest </w:t>
+      </w:r>
+    </w:p>
+    <w:p>
+      <w:pPr>
+        <w:pStyle w:val="ListParagraph"/>
+        <w:numPr>
+          <w:ilvl w:val="2"/>
+          <w:numId w:val="1"/>
+        </w:numPr>
+      </w:pPr>
+      <w:r>
+        <w:t>Set map pieces collected equal to zero</w:t>
+      </w:r>
+    </w:p>
+    <w:p>
+      <w:pPr>
+        <w:pStyle w:val="ListParagraph"/>
+        <w:numPr>
+          <w:ilvl w:val="1"/>
+          <w:numId w:val="1"/>
+        </w:numPr>
+      </w:pPr>
+      <w:r>
+        <w:t>If input is equal to 4,5, or 6</w:t>
+      </w:r>
+    </w:p>
+    <w:p>
+      <w:pPr>
+        <w:pStyle w:val="ListParagraph"/>
+        <w:numPr>
+          <w:ilvl w:val="2"/>
+          <w:numId w:val="1"/>
+        </w:numPr>
+      </w:pPr>
+      <w:r>
+        <w:t>The user’s world is pirate beach</w:t>
+      </w:r>
+    </w:p>
+    <w:p>
+      <w:pPr>
+        <w:pStyle w:val="ListParagraph"/>
+        <w:numPr>
+          <w:ilvl w:val="2"/>
+          <w:numId w:val="1"/>
+        </w:numPr>
+      </w:pPr>
+      <w:r>
+        <w:t>Set map pieces collected equal to zero</w:t>
+      </w:r>
+    </w:p>
+    <w:p>
+      <w:pPr>
+        <w:pStyle w:val="ListParagraph"/>
+        <w:numPr>
+          <w:ilvl w:val="1"/>
+          <w:numId w:val="1"/>
+        </w:numPr>
+      </w:pPr>
+      <w:r>
+        <w:t>If input is equal to 7,8, or 9</w:t>
+      </w:r>
+    </w:p>
+    <w:p>
+      <w:pPr>
+        <w:pStyle w:val="ListParagraph"/>
+        <w:numPr>
+          <w:ilvl w:val="2"/>
+          <w:numId w:val="1"/>
+        </w:numPr>
+      </w:pPr>
+      <w:r>
+        <w:t>The user’s world is fairy castle</w:t>
+      </w:r>
+    </w:p>
+    <w:p>
+      <w:pPr>
+        <w:pStyle w:val="ListParagraph"/>
+        <w:numPr>
+          <w:ilvl w:val="2"/>
+          <w:numId w:val="1"/>
+        </w:numPr>
+      </w:pPr>
+      <w:r>
+        <w:t>If user selects fairy castle, prompt user to choose from two different treasure chests</w:t>
+      </w:r>
+    </w:p>
+    <w:p>
+      <w:pPr>
+        <w:pStyle w:val="ListParagraph"/>
+        <w:numPr>
+          <w:ilvl w:val="3"/>
+          <w:numId w:val="1"/>
+        </w:numPr>
+      </w:pPr>
+      <w:r>
+        <w:t>If user chooses option 1</w:t>
+      </w:r>
+    </w:p>
+    <w:p>
+      <w:pPr>
+        <w:pStyle w:val="ListParagraph"/>
+        <w:numPr>
+          <w:ilvl w:val="4"/>
+          <w:numId w:val="1"/>
+        </w:numPr>
+      </w:pPr>
+      <w:r>
+        <w:t>The user receives no map pieces</w:t>
+      </w:r>
+    </w:p>
+    <w:p>
+      <w:pPr>
+        <w:pStyle w:val="ListParagraph"/>
+        <w:numPr>
+          <w:ilvl w:val="4"/>
+          <w:numId w:val="1"/>
+        </w:numPr>
+      </w:pPr>
+      <w:r>
+        <w:t>Set map pieces collected equal to zero</w:t>
+      </w:r>
+    </w:p>
+    <w:p>
+      <w:pPr>
+        <w:pStyle w:val="ListParagraph"/>
+        <w:numPr>
+          <w:ilvl w:val="3"/>
+          <w:numId w:val="1"/>
+        </w:numPr>
+      </w:pPr>
+      <w:proofErr w:type="gramStart"/>
+      <w:r>
+        <w:t>Otherwise</w:t>
+      </w:r>
+      <w:proofErr w:type="gramEnd"/>
+      <w:r>
+        <w:t xml:space="preserve"> if user chooses option 2</w:t>
+      </w:r>
+    </w:p>
+    <w:p>
+      <w:pPr>
+        <w:pStyle w:val="ListParagraph"/>
+        <w:numPr>
+          <w:ilvl w:val="4"/>
+          <w:numId w:val="1"/>
+        </w:numPr>
+      </w:pPr>
+      <w:r>
+        <w:t>The user receives two map pieces</w:t>
+      </w:r>
+    </w:p>
+    <w:p>
+      <w:pPr>
+        <w:pStyle w:val="ListParagraph"/>
+        <w:numPr>
+          <w:ilvl w:val="4"/>
+          <w:numId w:val="1"/>
+        </w:numPr>
+      </w:pPr>
+      <w:r>
+        <w:t>Set variable map pieces collected equal to 2</w:t>
+      </w:r>
+    </w:p>
+    <w:p>
+      <w:pPr>
+        <w:pStyle w:val="ListParagraph"/>
+        <w:numPr>
+          <w:ilvl w:val="3"/>
+          <w:numId w:val="1"/>
+        </w:numPr>
+      </w:pPr>
+      <w:r>
+        <w:t>Otherwise</w:t>
+      </w:r>
+    </w:p>
+    <w:p>
+      <w:pPr>
+        <w:pStyle w:val="ListParagraph"/>
+        <w:numPr>
+          <w:ilvl w:val="4"/>
+          <w:numId w:val="1"/>
+        </w:numPr>
+      </w:pPr>
+      <w:r>
+        <w:t>Output invalid choice</w:t>
+      </w:r>
+    </w:p>
+    <w:p>
+      <w:pPr>
+        <w:pStyle w:val="ListParagraph"/>
+        <w:numPr>
+          <w:ilvl w:val="0"/>
+          <w:numId w:val="1"/>
+        </w:numPr>
+      </w:pPr>
+      <w:r>
+        <w:t>Ask user if they want to rest or continue searching</w:t>
+      </w:r>
+    </w:p>
+    <w:p>
+      <w:pPr>
+        <w:pStyle w:val="ListParagraph"/>
+        <w:numPr>
+          <w:ilvl w:val="1"/>
+          <w:numId w:val="1"/>
+        </w:numPr>
+      </w:pPr>
+      <w:r>
+        <w:t>If user has less than two map pieces or the journey length is set to short</w:t>
+      </w:r>
+    </w:p>
+    <w:p>
+      <w:pPr>
+        <w:pStyle w:val="ListParagraph"/>
+        <w:numPr>
+          <w:ilvl w:val="2"/>
+          <w:numId w:val="1"/>
+        </w:numPr>
+      </w:pPr>
+      <w:r>
+        <w:t>Output that the user can continue searching and ask is user would like to continue searching</w:t>
+      </w:r>
+    </w:p>
+    <w:p>
+      <w:pPr>
+        <w:pStyle w:val="ListParagraph"/>
+        <w:numPr>
+          <w:ilvl w:val="2"/>
+          <w:numId w:val="1"/>
+        </w:numPr>
+      </w:pPr>
+      <w:r>
+        <w:t>If yes</w:t>
+      </w:r>
+    </w:p>
+    <w:p>
+      <w:pPr>
+        <w:pStyle w:val="ListParagraph"/>
+        <w:numPr>
+          <w:ilvl w:val="3"/>
+          <w:numId w:val="1"/>
+        </w:numPr>
+      </w:pPr>
+      <w:r>
+        <w:t>Output that the user has found one more map piece and add that to the total map pieces collected</w:t>
+      </w:r>
+    </w:p>
+    <w:p>
+      <w:pPr>
+        <w:pStyle w:val="ListParagraph"/>
+        <w:numPr>
+          <w:ilvl w:val="3"/>
+          <w:numId w:val="1"/>
+        </w:numPr>
+      </w:pPr>
+      <w:r>
+        <w:t>Output total pieces collected</w:t>
+      </w:r>
+    </w:p>
+    <w:p>
+      <w:pPr>
+        <w:pStyle w:val="ListParagraph"/>
+        <w:numPr>
+          <w:ilvl w:val="3"/>
+          <w:numId w:val="1"/>
+        </w:numPr>
+      </w:pPr>
+      <w:r>
+        <w:t>After, tell the user they should rest now</w:t>
+      </w:r>
+    </w:p>
+    <w:p>
+      <w:pPr>
+        <w:pStyle w:val="ListParagraph"/>
+        <w:numPr>
+          <w:ilvl w:val="2"/>
+          <w:numId w:val="1"/>
+        </w:numPr>
+      </w:pPr>
+      <w:r>
+        <w:t>Otherwise</w:t>
+      </w:r>
+    </w:p>
+    <w:p>
+      <w:pPr>
+        <w:pStyle w:val="ListParagraph"/>
+        <w:numPr>
+          <w:ilvl w:val="3"/>
+          <w:numId w:val="1"/>
+        </w:numPr>
+      </w:pPr>
+      <w:r>
+        <w:t>Output that the user should rest</w:t>
+      </w:r>
+    </w:p>
+    <w:p>
+      <w:pPr>
+        <w:pStyle w:val="ListParagraph"/>
+        <w:numPr>
+          <w:ilvl w:val="1"/>
+          <w:numId w:val="1"/>
+        </w:numPr>
+      </w:pPr>
+      <w:r>
+        <w:t>Otherwise</w:t>
+      </w:r>
+    </w:p>
+    <w:p>
+      <w:pPr>
+        <w:pStyle w:val="ListParagraph"/>
+        <w:numPr>
+          <w:ilvl w:val="2"/>
+          <w:numId w:val="1"/>
+        </w:numPr>
+      </w:pPr>
+      <w:r>
+        <w:t>Output that the user cannot continue searching and should rest</w:t>
+      </w:r>
+    </w:p>
+    <w:p>
+      <w:pPr>
+        <w:pStyle w:val="ListParagraph"/>
+        <w:numPr>
+          <w:ilvl w:val="0"/>
+          <w:numId w:val="1"/>
+        </w:numPr>
+      </w:pPr>
+      <w:r>
+        <w:t>Output a statement saying the user found two more map pieces</w:t>
+      </w:r>
+    </w:p>
+    <w:p>
+      <w:pPr>
+        <w:pStyle w:val="ListParagraph"/>
+        <w:numPr>
+          <w:ilvl w:val="0"/>
+          <w:numId w:val="1"/>
+        </w:numPr>
+      </w:pPr>
+      <w:r>
+        <w:t>Ask user if they want to store map pieces in their bag or their pocket</w:t>
+      </w:r>
+    </w:p>
+    <w:p>
+      <w:pPr>
+        <w:pStyle w:val="ListParagraph"/>
+        <w:numPr>
+          <w:ilvl w:val="1"/>
+          <w:numId w:val="1"/>
+        </w:numPr>
+      </w:pPr>
+      <w:r>
+        <w:t>If pocket</w:t>
+      </w:r>
+    </w:p>
+    <w:p>
+      <w:pPr>
+        <w:pStyle w:val="ListParagraph"/>
+        <w:numPr>
+          <w:ilvl w:val="2"/>
+          <w:numId w:val="1"/>
+        </w:numPr>
+      </w:pPr>
+      <w:r>
+        <w:t xml:space="preserve">Output a statement telling the user that one of the map pieces has fallen out, and they have one less </w:t>
+      </w:r>
+    </w:p>
+    <w:p>
+      <w:pPr>
+        <w:pStyle w:val="ListParagraph"/>
+        <w:numPr>
+          <w:ilvl w:val="1"/>
+          <w:numId w:val="1"/>
+        </w:numPr>
+      </w:pPr>
+      <w:r>
+        <w:t>Otherwise</w:t>
+      </w:r>
+    </w:p>
+    <w:p>
+      <w:pPr>
+        <w:pStyle w:val="ListParagraph"/>
+        <w:numPr>
+          <w:ilvl w:val="2"/>
+          <w:numId w:val="1"/>
+        </w:numPr>
+      </w:pPr>
+      <w:r>
+        <w:t>Map piece total stays the same</w:t>
+      </w:r>
+    </w:p>
+    <w:p>
+      <w:pPr>
+        <w:pStyle w:val="ListParagraph"/>
+        <w:numPr>
+          <w:ilvl w:val="0"/>
+          <w:numId w:val="1"/>
+        </w:numPr>
+      </w:pPr>
+      <w:r>
+        <w:t>Prompt user to choose from two different treasure chests</w:t>
+      </w:r>
+    </w:p>
+    <w:p>
+      <w:pPr>
+        <w:pStyle w:val="ListParagraph"/>
+        <w:numPr>
+          <w:ilvl w:val="1"/>
+          <w:numId w:val="1"/>
+        </w:numPr>
+      </w:pPr>
+      <w:r>
+        <w:lastRenderedPageBreak/>
+        <w:t>If user chooses option 2</w:t>
+      </w:r>
+    </w:p>
+    <w:p>
+      <w:pPr>
+        <w:pStyle w:val="ListParagraph"/>
+        <w:numPr>
+          <w:ilvl w:val="2"/>
+          <w:numId w:val="1"/>
+        </w:numPr>
+      </w:pPr>
+      <w:r>
+        <w:t>The user receives no map pieces</w:t>
+      </w:r>
+    </w:p>
+    <w:p>
+      <w:pPr>
+        <w:pStyle w:val="ListParagraph"/>
+        <w:numPr>
+          <w:ilvl w:val="1"/>
+          <w:numId w:val="1"/>
+        </w:numPr>
+      </w:pPr>
+      <w:r>
+        <w:t>If user chooses option 1</w:t>
+      </w:r>
+    </w:p>
+    <w:p>
+      <w:pPr>
+        <w:pStyle w:val="ListParagraph"/>
+        <w:numPr>
+          <w:ilvl w:val="2"/>
+          <w:numId w:val="1"/>
+        </w:numPr>
+      </w:pPr>
+      <w:r>
+        <w:t>The user receives two map pieces</w:t>
+      </w:r>
+    </w:p>
+    <w:p>
+      <w:pPr>
+        <w:pStyle w:val="ListParagraph"/>
+        <w:numPr>
+          <w:ilvl w:val="1"/>
+          <w:numId w:val="1"/>
+        </w:numPr>
+      </w:pPr>
+      <w:r>
+        <w:t>Otherwise</w:t>
+      </w:r>
+    </w:p>
+    <w:p>
+      <w:pPr>
+        <w:pStyle w:val="ListParagraph"/>
+        <w:numPr>
+          <w:ilvl w:val="2"/>
+          <w:numId w:val="1"/>
+        </w:numPr>
+      </w:pPr>
+      <w:r>
+        <w:t>Output invalid choice</w:t>
+      </w:r>
+    </w:p>
+    <w:p>
+      <w:pPr>
+        <w:pStyle w:val="ListParagraph"/>
+        <w:numPr>
+          <w:ilvl w:val="0"/>
+          <w:numId w:val="1"/>
+        </w:numPr>
+      </w:pPr>
+      <w:r>
+        <w:t>Ask user if they want to rest or continue searching</w:t>
+      </w:r>
+    </w:p>
+    <w:p>
+      <w:pPr>
+        <w:pStyle w:val="ListParagraph"/>
+        <w:numPr>
+          <w:ilvl w:val="1"/>
+          <w:numId w:val="1"/>
+        </w:numPr>
+      </w:pPr>
+      <w:r>
+        <w:t>If user has less than four map pieces or the journey length is set to short</w:t>
+      </w:r>
+    </w:p>
+    <w:p>
+      <w:pPr>
+        <w:pStyle w:val="ListParagraph"/>
+        <w:numPr>
+          <w:ilvl w:val="2"/>
+          <w:numId w:val="1"/>
+        </w:numPr>
+      </w:pPr>
+      <w:r>
+        <w:t>Output that the user can continue searching and ask is user would like to continue searching</w:t>
+      </w:r>
+    </w:p>
+    <w:p>
+      <w:pPr>
+        <w:pStyle w:val="ListParagraph"/>
+        <w:numPr>
+          <w:ilvl w:val="2"/>
+          <w:numId w:val="1"/>
+        </w:numPr>
+      </w:pPr>
+      <w:r>
+        <w:t>If yes</w:t>
+      </w:r>
+    </w:p>
+    <w:p>
+      <w:pPr>
+        <w:pStyle w:val="ListParagraph"/>
+        <w:numPr>
+          <w:ilvl w:val="3"/>
+          <w:numId w:val="1"/>
+        </w:numPr>
+      </w:pPr>
+      <w:r>
+        <w:t>Output that the user has found two more map pieces and add that to the total amount of map pieces collected</w:t>
+      </w:r>
+    </w:p>
+    <w:p>
+      <w:pPr>
+        <w:pStyle w:val="ListParagraph"/>
+        <w:numPr>
+          <w:ilvl w:val="3"/>
+          <w:numId w:val="1"/>
+        </w:numPr>
+      </w:pPr>
+      <w:r>
+        <w:t>Output to the total pieces collected</w:t>
+      </w:r>
+    </w:p>
+    <w:p>
+      <w:pPr>
+        <w:pStyle w:val="ListParagraph"/>
+        <w:numPr>
+          <w:ilvl w:val="3"/>
+          <w:numId w:val="1"/>
+        </w:numPr>
+      </w:pPr>
+      <w:r>
+        <w:t>Tell user they should rest</w:t>
+      </w:r>
+    </w:p>
+    <w:p>
+      <w:pPr>
+        <w:pStyle w:val="ListParagraph"/>
+        <w:numPr>
+          <w:ilvl w:val="2"/>
+          <w:numId w:val="1"/>
+        </w:numPr>
+      </w:pPr>
+      <w:r>
+        <w:t>Otherwise</w:t>
+      </w:r>
+    </w:p>
+    <w:p>
+      <w:pPr>
+        <w:pStyle w:val="ListParagraph"/>
+        <w:numPr>
+          <w:ilvl w:val="3"/>
+          <w:numId w:val="1"/>
+        </w:numPr>
+      </w:pPr>
+      <w:r>
+        <w:t>Output that the user should rest</w:t>
+      </w:r>
+    </w:p>
+    <w:p>
+      <w:pPr>
+        <w:pStyle w:val="ListParagraph"/>
+        <w:numPr>
+          <w:ilvl w:val="3"/>
+          <w:numId w:val="1"/>
+        </w:numPr>
+      </w:pPr>
+      <w:r>
+        <w:t>Output how many pieces the user has collected</w:t>
+      </w:r>
+    </w:p>
+    <w:p>
+      <w:pPr>
+        <w:pStyle w:val="ListParagraph"/>
+        <w:numPr>
+          <w:ilvl w:val="1"/>
+          <w:numId w:val="1"/>
+        </w:numPr>
+      </w:pPr>
+      <w:r>
+        <w:t>Otherwise</w:t>
+      </w:r>
+    </w:p>
+    <w:p>
+      <w:pPr>
+        <w:pStyle w:val="ListParagraph"/>
+        <w:numPr>
+          <w:ilvl w:val="2"/>
+          <w:numId w:val="1"/>
+        </w:numPr>
+      </w:pPr>
+      <w:r>
+        <w:t>Output that the user cannot continue searching and should rest</w:t>
+      </w:r>
+    </w:p>
+    <w:p>
+      <w:pPr>
+        <w:pStyle w:val="ListParagraph"/>
+        <w:numPr>
+          <w:ilvl w:val="2"/>
+          <w:numId w:val="1"/>
+        </w:numPr>
+      </w:pPr>
+      <w:r>
+        <w:t>Output how many pieces the user has collected</w:t>
+      </w:r>
+    </w:p>
+    <w:p>
+      <w:pPr>
+        <w:pStyle w:val="ListParagraph"/>
+        <w:numPr>
+          <w:ilvl w:val="0"/>
+          <w:numId w:val="1"/>
+        </w:numPr>
+      </w:pPr>
+      <w:r>
+        <w:t>If not map pieces is less than pieces needed</w:t>
+      </w:r>
+    </w:p>
+    <w:p>
+      <w:pPr>
+        <w:pStyle w:val="ListParagraph"/>
+        <w:numPr>
+          <w:ilvl w:val="1"/>
+          <w:numId w:val="1"/>
+        </w:numPr>
+      </w:pPr>
+      <w:r>
+        <w:t>Output you have completed the game</w:t>
+      </w:r>
+    </w:p>
+    <w:p>
+      <w:pPr>
+        <w:pStyle w:val="ListParagraph"/>
+        <w:numPr>
+          <w:ilvl w:val="0"/>
+          <w:numId w:val="1"/>
+        </w:numPr>
+      </w:pPr>
+      <w:r>
+        <w:t>Otherwise</w:t>
+      </w:r>
+    </w:p>
+    <w:p>
+      <w:pPr>
+        <w:pStyle w:val="ListParagraph"/>
+        <w:numPr>
+          <w:ilvl w:val="1"/>
+          <w:numId w:val="1"/>
+        </w:numPr>
+      </w:pPr>
+      <w:r>
+        <w:t>Output game over</w:t>
+      </w:r>
+    </w:p>
+    <w:p>
+      <w:pPr>
+        <w:pStyle w:val="ListParagraph"/>
+      </w:pPr>
     </w:p>
     <w:p/>
     <w:sectPr>
@@ -82,8 +1235,129 @@
 </w:document>
 </file>
 
+<file path=word/numbering.xml><?xml version="1.0" encoding="utf-8"?>
+<w:numbering xmlns:wpc="http://schemas.microsoft.com/office/word/2010/wordprocessingCanvas" xmlns:cx="http://schemas.microsoft.com/office/drawing/2014/chartex" xmlns:cx1="http://schemas.microsoft.com/office/drawing/2015/9/8/chartex" xmlns:cx2="http://schemas.microsoft.com/office/drawing/2015/10/21/chartex" xmlns:cx3="http://schemas.microsoft.com/office/drawing/2016/5/9/chartex" xmlns:cx4="http://schemas.microsoft.com/office/drawing/2016/5/10/chartex" xmlns:cx5="http://schemas.microsoft.com/office/drawing/2016/5/11/chartex" xmlns:cx6="http://schemas.microsoft.com/office/drawing/2016/5/12/chartex" xmlns:cx7="http://schemas.microsoft.com/office/drawing/2016/5/13/chartex" xmlns:cx8="http://schemas.microsoft.com/office/drawing/2016/5/14/chartex" xmlns:mc="http://schemas.openxmlformats.org/markup-compatibility/2006" xmlns:aink="http://schemas.microsoft.com/office/drawing/2016/ink" xmlns:am3d="http://schemas.microsoft.com/office/drawing/2017/model3d" xmlns:o="urn:schemas-microsoft-com:office:office" xmlns:oel="http://schemas.microsoft.com/office/2019/extlst" xmlns:r="http://schemas.openxmlformats.org/officeDocument/2006/relationships" xmlns:m="http://schemas.openxmlformats.org/officeDocument/2006/math" xmlns:v="urn:schemas-microsoft-com:vml" xmlns:wp14="http://schemas.microsoft.com/office/word/2010/wordprocessingDrawing" xmlns:wp="http://schemas.openxmlformats.org/drawingml/2006/wordprocessingDrawing" xmlns:w10="urn:schemas-microsoft-com:office:word" xmlns:w="http://schemas.openxmlformats.org/wordprocessingml/2006/main" xmlns:w14="http://schemas.microsoft.com/office/word/2010/wordml" xmlns:w15="http://schemas.microsoft.com/office/word/2012/wordml" xmlns:w16cex="http://schemas.microsoft.com/office/word/2018/wordml/cex" xmlns:w16cid="http://schemas.microsoft.com/office/word/2016/wordml/cid" xmlns:w16="http://schemas.microsoft.com/office/word/2018/wordml" xmlns:w16du="http://schemas.microsoft.com/office/word/2023/wordml/word16du" xmlns:w16sdtdh="http://schemas.microsoft.com/office/word/2020/wordml/sdtdatahash" xmlns:w16se="http://schemas.microsoft.com/office/word/2015/wordml/symex" xmlns:wpg="http://schemas.microsoft.com/office/word/2010/wordprocessingGroup" xmlns:wpi="http://schemas.microsoft.com/office/word/2010/wordprocessingInk" xmlns:wne="http://schemas.microsoft.com/office/word/2006/wordml" xmlns:wps="http://schemas.microsoft.com/office/word/2010/wordprocessingShape" mc:Ignorable="w14 w15 w16se w16cid w16 w16cex w16sdtdh w16du wp14">
+  <w:abstractNum w:abstractNumId="0" w15:restartNumberingAfterBreak="0">
+    <w:nsid w:val="37765984"/>
+    <w:multiLevelType w:val="hybridMultilevel"/>
+    <w:tmpl w:val="8CCA92F6"/>
+    <w:lvl w:ilvl="0" w:tplc="987EB530">
+      <w:start w:val="1"/>
+      <w:numFmt w:val="bullet"/>
+      <w:lvlText w:val="-"/>
+      <w:lvlJc w:val="left"/>
+      <w:pPr>
+        <w:ind w:left="720" w:hanging="360"/>
+      </w:pPr>
+      <w:rPr>
+        <w:rFonts w:ascii="Calibri" w:eastAsiaTheme="minorEastAsia" w:hAnsi="Calibri" w:cs="Calibri" w:hint="default"/>
+      </w:rPr>
+    </w:lvl>
+    <w:lvl w:ilvl="1" w:tplc="04090003">
+      <w:start w:val="1"/>
+      <w:numFmt w:val="bullet"/>
+      <w:lvlText w:val="o"/>
+      <w:lvlJc w:val="left"/>
+      <w:pPr>
+        <w:ind w:left="1440" w:hanging="360"/>
+      </w:pPr>
+      <w:rPr>
+        <w:rFonts w:ascii="Courier New" w:hAnsi="Courier New" w:cs="Courier New" w:hint="default"/>
+      </w:rPr>
+    </w:lvl>
+    <w:lvl w:ilvl="2" w:tplc="04090005">
+      <w:start w:val="1"/>
+      <w:numFmt w:val="bullet"/>
+      <w:lvlText w:val=""/>
+      <w:lvlJc w:val="left"/>
+      <w:pPr>
+        <w:ind w:left="2160" w:hanging="360"/>
+      </w:pPr>
+      <w:rPr>
+        <w:rFonts w:ascii="Wingdings" w:hAnsi="Wingdings" w:hint="default"/>
+      </w:rPr>
+    </w:lvl>
+    <w:lvl w:ilvl="3" w:tplc="04090001">
+      <w:start w:val="1"/>
+      <w:numFmt w:val="bullet"/>
+      <w:lvlText w:val=""/>
+      <w:lvlJc w:val="left"/>
+      <w:pPr>
+        <w:ind w:left="2880" w:hanging="360"/>
+      </w:pPr>
+      <w:rPr>
+        <w:rFonts w:ascii="Symbol" w:hAnsi="Symbol" w:hint="default"/>
+      </w:rPr>
+    </w:lvl>
+    <w:lvl w:ilvl="4" w:tplc="04090003">
+      <w:start w:val="1"/>
+      <w:numFmt w:val="bullet"/>
+      <w:lvlText w:val="o"/>
+      <w:lvlJc w:val="left"/>
+      <w:pPr>
+        <w:ind w:left="3600" w:hanging="360"/>
+      </w:pPr>
+      <w:rPr>
+        <w:rFonts w:ascii="Courier New" w:hAnsi="Courier New" w:cs="Courier New" w:hint="default"/>
+      </w:rPr>
+    </w:lvl>
+    <w:lvl w:ilvl="5" w:tplc="04090005" w:tentative="1">
+      <w:start w:val="1"/>
+      <w:numFmt w:val="bullet"/>
+      <w:lvlText w:val=""/>
+      <w:lvlJc w:val="left"/>
+      <w:pPr>
+        <w:ind w:left="4320" w:hanging="360"/>
+      </w:pPr>
+      <w:rPr>
+        <w:rFonts w:ascii="Wingdings" w:hAnsi="Wingdings" w:hint="default"/>
+      </w:rPr>
+    </w:lvl>
+    <w:lvl w:ilvl="6" w:tplc="04090001" w:tentative="1">
+      <w:start w:val="1"/>
+      <w:numFmt w:val="bullet"/>
+      <w:lvlText w:val=""/>
+      <w:lvlJc w:val="left"/>
+      <w:pPr>
+        <w:ind w:left="5040" w:hanging="360"/>
+      </w:pPr>
+      <w:rPr>
+        <w:rFonts w:ascii="Symbol" w:hAnsi="Symbol" w:hint="default"/>
+      </w:rPr>
+    </w:lvl>
+    <w:lvl w:ilvl="7" w:tplc="04090003" w:tentative="1">
+      <w:start w:val="1"/>
+      <w:numFmt w:val="bullet"/>
+      <w:lvlText w:val="o"/>
+      <w:lvlJc w:val="left"/>
+      <w:pPr>
+        <w:ind w:left="5760" w:hanging="360"/>
+      </w:pPr>
+      <w:rPr>
+        <w:rFonts w:ascii="Courier New" w:hAnsi="Courier New" w:cs="Courier New" w:hint="default"/>
+      </w:rPr>
+    </w:lvl>
+    <w:lvl w:ilvl="8" w:tplc="04090005" w:tentative="1">
+      <w:start w:val="1"/>
+      <w:numFmt w:val="bullet"/>
+      <w:lvlText w:val=""/>
+      <w:lvlJc w:val="left"/>
+      <w:pPr>
+        <w:ind w:left="6480" w:hanging="360"/>
+      </w:pPr>
+      <w:rPr>
+        <w:rFonts w:ascii="Wingdings" w:hAnsi="Wingdings" w:hint="default"/>
+      </w:rPr>
+    </w:lvl>
+  </w:abstractNum>
+  <w:num w:numId="1" w16cid:durableId="2067685007">
+    <w:abstractNumId w:val="0"/>
+  </w:num>
+</w:numbering>
+</file>
+
 <file path=word/styles.xml><?xml version="1.0" encoding="utf-8"?>
-<w:styles xmlns:mc="http://schemas.openxmlformats.org/markup-compatibility/2006" xmlns:r="http://schemas.openxmlformats.org/officeDocument/2006/relationships" xmlns:w="http://schemas.openxmlformats.org/wordprocessingml/2006/main" xmlns:w14="http://schemas.microsoft.com/office/word/2010/wordml" xmlns:w15="http://schemas.microsoft.com/office/word/2012/wordml" xmlns:w16cex="http://schemas.microsoft.com/office/word/2018/wordml/cex" xmlns:w16cid="http://schemas.microsoft.com/office/word/2016/wordml/cid" xmlns:w16="http://schemas.microsoft.com/office/word/2018/wordml" xmlns:w16sdtdh="http://schemas.microsoft.com/office/word/2020/wordml/sdtdatahash" xmlns:w16se="http://schemas.microsoft.com/office/word/2015/wordml/symex" mc:Ignorable="w14 w15 w16se w16cid w16 w16cex w16sdtdh">
+<w:styles xmlns:mc="http://schemas.openxmlformats.org/markup-compatibility/2006" xmlns:r="http://schemas.openxmlformats.org/officeDocument/2006/relationships" xmlns:w="http://schemas.openxmlformats.org/wordprocessingml/2006/main" xmlns:w14="http://schemas.microsoft.com/office/word/2010/wordml" xmlns:w15="http://schemas.microsoft.com/office/word/2012/wordml" xmlns:w16cex="http://schemas.microsoft.com/office/word/2018/wordml/cex" xmlns:w16cid="http://schemas.microsoft.com/office/word/2016/wordml/cid" xmlns:w16="http://schemas.microsoft.com/office/word/2018/wordml" xmlns:w16du="http://schemas.microsoft.com/office/word/2023/wordml/word16du" xmlns:w16sdtdh="http://schemas.microsoft.com/office/word/2020/wordml/sdtdatahash" xmlns:w16se="http://schemas.microsoft.com/office/word/2015/wordml/symex" mc:Ignorable="w14 w15 w16se w16cid w16 w16cex w16sdtdh w16du">
   <w:docDefaults>
     <w:rPrDefault>
       <w:rPr>
@@ -656,6 +1930,17 @@
       </w:tcPr>
     </w:tblStylePr>
   </w:style>
+  <w:style w:type="paragraph" w:styleId="ListParagraph">
+    <w:name w:val="List Paragraph"/>
+    <w:basedOn w:val="Normal"/>
+    <w:uiPriority w:val="34"/>
+    <w:qFormat/>
+    <w:rsid w:val="00BA14E7"/>
+    <w:pPr>
+      <w:ind w:left="720"/>
+      <w:contextualSpacing/>
+    </w:pPr>
+  </w:style>
 </w:styles>
 </file>
 

</xml_diff>